<commit_message>
use case analysis, pdf export, started workspace analysis
</commit_message>
<xml_diff>
--- a/diit_931_lmv_letuchiy_safonov.docx
+++ b/diit_931_lmv_letuchiy_safonov.docx
@@ -3187,29 +3187,26 @@
     </w:p>
     <w:p>
       <w:pPr>
-        <w:pStyle w:val="Style15"/>
-        <w:spacing w:before="120" w:after="0"/>
-        <w:rPr>
-          <w:rFonts w:ascii="Times New Roman" w:hAnsi="Times New Roman"/>
-          <w:b w:val="false"/>
-          <w:b w:val="false"/>
-          <w:bCs w:val="false"/>
-          <w:color w:val="000000" w:themeColor="text1"/>
-          <w:sz w:val="24"/>
-          <w:szCs w:val="24"/>
-          <w:lang w:val="uk-UA"/>
-        </w:rPr>
-      </w:pPr>
-      <w:r>
-        <w:rPr>
-          <w:rFonts w:ascii="Times New Roman" w:hAnsi="Times New Roman"/>
-          <w:b w:val="false"/>
-          <w:bCs w:val="false"/>
-          <w:color w:val="000000" w:themeColor="text1"/>
-          <w:sz w:val="24"/>
-          <w:szCs w:val="24"/>
-          <w:lang w:val="uk-UA"/>
-        </w:rPr>
+        <w:pStyle w:val="Normal"/>
+        <w:spacing w:lineRule="auto" w:line="240" w:before="120" w:after="120"/>
+        <w:ind w:firstLine="567"/>
+        <w:jc w:val="center"/>
+        <w:rPr>
+          <w:rFonts w:ascii="Times New Roman" w:hAnsi="Times New Roman"/>
+          <w:b/>
+          <w:b/>
+          <w:bCs/>
+          <w:lang w:val="ru-RU"/>
+        </w:rPr>
+      </w:pPr>
+      <w:r>
+        <w:rPr>
+          <w:sz w:val="28"/>
+          <w:szCs w:val="28"/>
+        </w:rPr>
+      </w:r>
+      <w:r>
+        <w:br w:type="page"/>
       </w:r>
     </w:p>
     <w:p>
@@ -3587,6 +3584,505 @@
         <w:ind w:left="0" w:right="0" w:hanging="0"/>
         <w:contextualSpacing/>
         <w:jc w:val="both"/>
+        <w:rPr/>
+      </w:pPr>
+      <w:r>
+        <w:rPr>
+          <w:rFonts w:ascii="Times New Roman" w:hAnsi="Times New Roman"/>
+          <w:b/>
+          <w:bCs/>
+          <w:sz w:val="24"/>
+          <w:szCs w:val="24"/>
+        </w:rPr>
+        <w:t>Аналіз з</w:t>
+      </w:r>
+      <w:r>
+        <w:rPr>
+          <w:rFonts w:ascii="Times New Roman" w:hAnsi="Times New Roman"/>
+          <w:b/>
+          <w:bCs/>
+          <w:sz w:val="24"/>
+          <w:szCs w:val="24"/>
+        </w:rPr>
+        <w:t>адач, що стоять перед користувачем:</w:t>
+      </w:r>
+    </w:p>
+    <w:p>
+      <w:pPr>
+        <w:pStyle w:val="Normal"/>
+        <w:numPr>
+          <w:ilvl w:val="0"/>
+          <w:numId w:val="5"/>
+        </w:numPr>
+        <w:spacing w:lineRule="auto" w:line="240" w:before="0" w:after="0"/>
+        <w:jc w:val="both"/>
+        <w:rPr>
+          <w:rFonts w:ascii="Times New Roman" w:hAnsi="Times New Roman"/>
+          <w:b w:val="false"/>
+          <w:b w:val="false"/>
+          <w:bCs w:val="false"/>
+          <w:sz w:val="24"/>
+          <w:szCs w:val="24"/>
+        </w:rPr>
+      </w:pPr>
+      <w:r>
+        <w:rPr>
+          <w:rFonts w:ascii="Times New Roman" w:hAnsi="Times New Roman"/>
+          <w:b w:val="false"/>
+          <w:bCs w:val="false"/>
+          <w:sz w:val="24"/>
+          <w:szCs w:val="24"/>
+        </w:rPr>
+        <w:t>Які задачі розв’язує користувач?</w:t>
+      </w:r>
+    </w:p>
+    <w:p>
+      <w:pPr>
+        <w:pStyle w:val="Normal"/>
+        <w:numPr>
+          <w:ilvl w:val="1"/>
+          <w:numId w:val="6"/>
+        </w:numPr>
+        <w:spacing w:lineRule="auto" w:line="240" w:before="0" w:after="0"/>
+        <w:jc w:val="both"/>
+        <w:rPr>
+          <w:rFonts w:ascii="Times New Roman" w:hAnsi="Times New Roman"/>
+          <w:b w:val="false"/>
+          <w:b w:val="false"/>
+          <w:bCs w:val="false"/>
+          <w:sz w:val="24"/>
+          <w:szCs w:val="24"/>
+        </w:rPr>
+      </w:pPr>
+      <w:r>
+        <w:rPr>
+          <w:rFonts w:ascii="Times New Roman" w:hAnsi="Times New Roman"/>
+          <w:b w:val="false"/>
+          <w:bCs w:val="false"/>
+          <w:sz w:val="24"/>
+          <w:szCs w:val="24"/>
+        </w:rPr>
+        <w:t>Обмін інформації з іншими користувачами(через сервер або напряму):</w:t>
+      </w:r>
+    </w:p>
+    <w:p>
+      <w:pPr>
+        <w:pStyle w:val="Normal"/>
+        <w:numPr>
+          <w:ilvl w:val="2"/>
+          <w:numId w:val="6"/>
+        </w:numPr>
+        <w:spacing w:lineRule="auto" w:line="240" w:before="0" w:after="0"/>
+        <w:jc w:val="both"/>
+        <w:rPr>
+          <w:rFonts w:ascii="Times New Roman" w:hAnsi="Times New Roman"/>
+          <w:b w:val="false"/>
+          <w:b w:val="false"/>
+          <w:bCs w:val="false"/>
+          <w:sz w:val="24"/>
+          <w:szCs w:val="24"/>
+        </w:rPr>
+      </w:pPr>
+      <w:r>
+        <w:rPr>
+          <w:rFonts w:ascii="Times New Roman" w:hAnsi="Times New Roman"/>
+          <w:b w:val="false"/>
+          <w:bCs w:val="false"/>
+          <w:sz w:val="24"/>
+          <w:szCs w:val="24"/>
+        </w:rPr>
+        <w:t>відеозв’язок</w:t>
+      </w:r>
+    </w:p>
+    <w:p>
+      <w:pPr>
+        <w:pStyle w:val="Normal"/>
+        <w:numPr>
+          <w:ilvl w:val="2"/>
+          <w:numId w:val="6"/>
+        </w:numPr>
+        <w:spacing w:lineRule="auto" w:line="240" w:before="0" w:after="0"/>
+        <w:jc w:val="both"/>
+        <w:rPr>
+          <w:rFonts w:ascii="Times New Roman" w:hAnsi="Times New Roman"/>
+          <w:b w:val="false"/>
+          <w:b w:val="false"/>
+          <w:bCs w:val="false"/>
+          <w:sz w:val="24"/>
+          <w:szCs w:val="24"/>
+        </w:rPr>
+      </w:pPr>
+      <w:r>
+        <w:rPr>
+          <w:rFonts w:ascii="Times New Roman" w:hAnsi="Times New Roman"/>
+          <w:b w:val="false"/>
+          <w:bCs w:val="false"/>
+          <w:sz w:val="24"/>
+          <w:szCs w:val="24"/>
+        </w:rPr>
+        <w:t>аудіозв’язок</w:t>
+      </w:r>
+    </w:p>
+    <w:p>
+      <w:pPr>
+        <w:pStyle w:val="Normal"/>
+        <w:numPr>
+          <w:ilvl w:val="2"/>
+          <w:numId w:val="6"/>
+        </w:numPr>
+        <w:spacing w:lineRule="auto" w:line="240" w:before="0" w:after="0"/>
+        <w:jc w:val="both"/>
+        <w:rPr>
+          <w:rFonts w:ascii="Times New Roman" w:hAnsi="Times New Roman"/>
+          <w:b w:val="false"/>
+          <w:b w:val="false"/>
+          <w:bCs w:val="false"/>
+          <w:sz w:val="24"/>
+          <w:szCs w:val="24"/>
+        </w:rPr>
+      </w:pPr>
+      <w:r>
+        <w:rPr>
+          <w:rFonts w:ascii="Times New Roman" w:hAnsi="Times New Roman"/>
+          <w:b w:val="false"/>
+          <w:bCs w:val="false"/>
+          <w:sz w:val="24"/>
+          <w:szCs w:val="24"/>
+        </w:rPr>
+        <w:t>обмін текстовими повідомленнями</w:t>
+      </w:r>
+    </w:p>
+    <w:p>
+      <w:pPr>
+        <w:pStyle w:val="Normal"/>
+        <w:numPr>
+          <w:ilvl w:val="2"/>
+          <w:numId w:val="6"/>
+        </w:numPr>
+        <w:spacing w:lineRule="auto" w:line="240" w:before="0" w:after="0"/>
+        <w:jc w:val="both"/>
+        <w:rPr>
+          <w:rFonts w:ascii="Times New Roman" w:hAnsi="Times New Roman"/>
+          <w:b w:val="false"/>
+          <w:b w:val="false"/>
+          <w:bCs w:val="false"/>
+          <w:sz w:val="24"/>
+          <w:szCs w:val="24"/>
+        </w:rPr>
+      </w:pPr>
+      <w:r>
+        <w:rPr>
+          <w:rFonts w:ascii="Times New Roman" w:hAnsi="Times New Roman"/>
+          <w:b w:val="false"/>
+          <w:bCs w:val="false"/>
+          <w:sz w:val="24"/>
+          <w:szCs w:val="24"/>
+        </w:rPr>
+        <w:t>обмін файлами</w:t>
+      </w:r>
+    </w:p>
+    <w:p>
+      <w:pPr>
+        <w:pStyle w:val="Normal"/>
+        <w:numPr>
+          <w:ilvl w:val="0"/>
+          <w:numId w:val="5"/>
+        </w:numPr>
+        <w:spacing w:lineRule="auto" w:line="240" w:before="0" w:after="0"/>
+        <w:jc w:val="both"/>
+        <w:rPr>
+          <w:rFonts w:ascii="Times New Roman" w:hAnsi="Times New Roman"/>
+          <w:b w:val="false"/>
+          <w:b w:val="false"/>
+          <w:bCs w:val="false"/>
+          <w:sz w:val="24"/>
+          <w:szCs w:val="24"/>
+        </w:rPr>
+      </w:pPr>
+      <w:r>
+        <w:rPr>
+          <w:rFonts w:ascii="Times New Roman" w:hAnsi="Times New Roman"/>
+          <w:b w:val="false"/>
+          <w:bCs w:val="false"/>
+          <w:sz w:val="24"/>
+          <w:szCs w:val="24"/>
+        </w:rPr>
+        <w:t xml:space="preserve">Яку інформацію необхідно мати для виконання задач?: </w:t>
+      </w:r>
+      <w:r>
+        <w:rPr>
+          <w:rFonts w:ascii="Times New Roman" w:hAnsi="Times New Roman"/>
+          <w:b w:val="false"/>
+          <w:bCs w:val="false"/>
+          <w:sz w:val="24"/>
+          <w:szCs w:val="24"/>
+        </w:rPr>
+        <w:t>ідентифікатор користувача або ідентифікатор пристрою з яким потрібно зв’язатися.</w:t>
+      </w:r>
+    </w:p>
+    <w:p>
+      <w:pPr>
+        <w:pStyle w:val="Normal"/>
+        <w:numPr>
+          <w:ilvl w:val="0"/>
+          <w:numId w:val="5"/>
+        </w:numPr>
+        <w:spacing w:lineRule="auto" w:line="240" w:before="0" w:after="0"/>
+        <w:jc w:val="both"/>
+        <w:rPr>
+          <w:rFonts w:ascii="Times New Roman" w:hAnsi="Times New Roman"/>
+          <w:b w:val="false"/>
+          <w:b w:val="false"/>
+          <w:bCs w:val="false"/>
+          <w:sz w:val="24"/>
+          <w:szCs w:val="24"/>
+        </w:rPr>
+      </w:pPr>
+      <w:r>
+        <w:rPr>
+          <w:rFonts w:ascii="Times New Roman" w:hAnsi="Times New Roman"/>
+          <w:b w:val="false"/>
+          <w:bCs w:val="false"/>
+          <w:sz w:val="24"/>
+          <w:szCs w:val="24"/>
+        </w:rPr>
+        <w:t>Який інструментарій (комп’ютер та інше) використовується для розв’язку задач?</w:t>
+      </w:r>
+    </w:p>
+    <w:p>
+      <w:pPr>
+        <w:pStyle w:val="Normal"/>
+        <w:numPr>
+          <w:ilvl w:val="1"/>
+          <w:numId w:val="7"/>
+        </w:numPr>
+        <w:spacing w:lineRule="auto" w:line="240" w:before="0" w:after="0"/>
+        <w:jc w:val="both"/>
+        <w:rPr>
+          <w:rFonts w:ascii="Times New Roman" w:hAnsi="Times New Roman"/>
+          <w:b w:val="false"/>
+          <w:b w:val="false"/>
+          <w:bCs w:val="false"/>
+          <w:sz w:val="24"/>
+          <w:szCs w:val="24"/>
+        </w:rPr>
+      </w:pPr>
+      <w:r>
+        <w:rPr>
+          <w:rFonts w:ascii="Times New Roman" w:hAnsi="Times New Roman"/>
+          <w:b w:val="false"/>
+          <w:bCs w:val="false"/>
+          <w:sz w:val="24"/>
+          <w:szCs w:val="24"/>
+        </w:rPr>
+        <w:t>Будь який пристрій, який має вихід в інтернет та веб-браузер, також пристрій має мати дисплей, та спосіб вводити текстову інформацію та натискати на кнопки тощо</w:t>
+      </w:r>
+    </w:p>
+    <w:p>
+      <w:pPr>
+        <w:pStyle w:val="Normal"/>
+        <w:numPr>
+          <w:ilvl w:val="1"/>
+          <w:numId w:val="7"/>
+        </w:numPr>
+        <w:spacing w:lineRule="auto" w:line="240" w:before="0" w:after="0"/>
+        <w:jc w:val="both"/>
+        <w:rPr>
+          <w:rFonts w:ascii="Times New Roman" w:hAnsi="Times New Roman"/>
+          <w:b w:val="false"/>
+          <w:b w:val="false"/>
+          <w:bCs w:val="false"/>
+          <w:sz w:val="24"/>
+          <w:szCs w:val="24"/>
+        </w:rPr>
+      </w:pPr>
+      <w:r>
+        <w:rPr>
+          <w:rFonts w:ascii="Times New Roman" w:hAnsi="Times New Roman"/>
+          <w:b w:val="false"/>
+          <w:bCs w:val="false"/>
+          <w:sz w:val="24"/>
+          <w:szCs w:val="24"/>
+        </w:rPr>
+        <w:t>Медіа-інтерфейси(необов’язкові)</w:t>
+      </w:r>
+    </w:p>
+    <w:p>
+      <w:pPr>
+        <w:pStyle w:val="Normal"/>
+        <w:numPr>
+          <w:ilvl w:val="2"/>
+          <w:numId w:val="7"/>
+        </w:numPr>
+        <w:spacing w:lineRule="auto" w:line="240" w:before="0" w:after="0"/>
+        <w:jc w:val="both"/>
+        <w:rPr>
+          <w:rFonts w:ascii="Times New Roman" w:hAnsi="Times New Roman"/>
+          <w:b w:val="false"/>
+          <w:b w:val="false"/>
+          <w:bCs w:val="false"/>
+          <w:sz w:val="24"/>
+          <w:szCs w:val="24"/>
+        </w:rPr>
+      </w:pPr>
+      <w:r>
+        <w:rPr>
+          <w:rFonts w:ascii="Times New Roman" w:hAnsi="Times New Roman"/>
+          <w:b w:val="false"/>
+          <w:bCs w:val="false"/>
+          <w:sz w:val="24"/>
+          <w:szCs w:val="24"/>
+        </w:rPr>
+        <w:t>Відеокамера — потрібна для відеозв’язку</w:t>
+      </w:r>
+    </w:p>
+    <w:p>
+      <w:pPr>
+        <w:pStyle w:val="Normal"/>
+        <w:numPr>
+          <w:ilvl w:val="2"/>
+          <w:numId w:val="7"/>
+        </w:numPr>
+        <w:spacing w:lineRule="auto" w:line="240" w:before="0" w:after="0"/>
+        <w:jc w:val="both"/>
+        <w:rPr>
+          <w:rFonts w:ascii="Times New Roman" w:hAnsi="Times New Roman"/>
+          <w:b w:val="false"/>
+          <w:b w:val="false"/>
+          <w:bCs w:val="false"/>
+          <w:sz w:val="24"/>
+          <w:szCs w:val="24"/>
+        </w:rPr>
+      </w:pPr>
+      <w:r>
+        <w:rPr>
+          <w:rFonts w:ascii="Times New Roman" w:hAnsi="Times New Roman"/>
+          <w:b w:val="false"/>
+          <w:bCs w:val="false"/>
+          <w:sz w:val="24"/>
+          <w:szCs w:val="24"/>
+        </w:rPr>
+        <w:t>Мікрофон — потрібен для аудіозв'язку</w:t>
+      </w:r>
+    </w:p>
+    <w:p>
+      <w:pPr>
+        <w:pStyle w:val="Normal"/>
+        <w:numPr>
+          <w:ilvl w:val="2"/>
+          <w:numId w:val="7"/>
+        </w:numPr>
+        <w:spacing w:lineRule="auto" w:line="240" w:before="0" w:after="0"/>
+        <w:jc w:val="both"/>
+        <w:rPr>
+          <w:rFonts w:ascii="Times New Roman" w:hAnsi="Times New Roman"/>
+          <w:b w:val="false"/>
+          <w:b w:val="false"/>
+          <w:bCs w:val="false"/>
+          <w:sz w:val="24"/>
+          <w:szCs w:val="24"/>
+        </w:rPr>
+      </w:pPr>
+      <w:r>
+        <w:rPr>
+          <w:rFonts w:ascii="Times New Roman" w:hAnsi="Times New Roman"/>
+          <w:b w:val="false"/>
+          <w:bCs w:val="false"/>
+          <w:sz w:val="24"/>
+          <w:szCs w:val="24"/>
+        </w:rPr>
+        <w:t>Динамік або навушники</w:t>
+      </w:r>
+    </w:p>
+    <w:p>
+      <w:pPr>
+        <w:pStyle w:val="Normal"/>
+        <w:numPr>
+          <w:ilvl w:val="0"/>
+          <w:numId w:val="5"/>
+        </w:numPr>
+        <w:spacing w:lineRule="auto" w:line="240" w:before="0" w:after="0"/>
+        <w:jc w:val="both"/>
+        <w:rPr>
+          <w:rFonts w:ascii="Times New Roman" w:hAnsi="Times New Roman"/>
+          <w:b w:val="false"/>
+          <w:b w:val="false"/>
+          <w:bCs w:val="false"/>
+          <w:sz w:val="24"/>
+          <w:szCs w:val="24"/>
+        </w:rPr>
+      </w:pPr>
+      <w:r>
+        <w:rPr>
+          <w:rFonts w:ascii="Times New Roman" w:hAnsi="Times New Roman"/>
+          <w:b w:val="false"/>
+          <w:bCs w:val="false"/>
+          <w:sz w:val="24"/>
+          <w:szCs w:val="24"/>
+        </w:rPr>
+        <w:t xml:space="preserve">Як часто користувач розв’язує задачу?: </w:t>
+      </w:r>
+      <w:r>
+        <w:rPr>
+          <w:rFonts w:ascii="Times New Roman" w:hAnsi="Times New Roman"/>
+          <w:b w:val="false"/>
+          <w:bCs w:val="false"/>
+          <w:sz w:val="24"/>
+          <w:szCs w:val="24"/>
+        </w:rPr>
+        <w:t>щодня, по декілька раз</w:t>
+      </w:r>
+    </w:p>
+    <w:p>
+      <w:pPr>
+        <w:pStyle w:val="Normal"/>
+        <w:widowControl/>
+        <w:numPr>
+          <w:ilvl w:val="0"/>
+          <w:numId w:val="5"/>
+        </w:numPr>
+        <w:bidi w:val="0"/>
+        <w:spacing w:lineRule="auto" w:line="240" w:before="0" w:after="0"/>
+        <w:jc w:val="both"/>
+        <w:rPr>
+          <w:rFonts w:ascii="Times New Roman" w:hAnsi="Times New Roman"/>
+          <w:b w:val="false"/>
+          <w:b w:val="false"/>
+          <w:bCs w:val="false"/>
+          <w:sz w:val="24"/>
+          <w:szCs w:val="24"/>
+        </w:rPr>
+      </w:pPr>
+      <w:r>
+        <w:rPr>
+          <w:rFonts w:ascii="Times New Roman" w:hAnsi="Times New Roman"/>
+          <w:b w:val="false"/>
+          <w:bCs w:val="false"/>
+          <w:sz w:val="24"/>
+          <w:szCs w:val="24"/>
+        </w:rPr>
+        <w:t xml:space="preserve">Яким чином комп’ютер або інша комп’ютерна техніка допомагає користувачеві при розв’язувані задачі?: </w:t>
+      </w:r>
+      <w:r>
+        <w:rPr>
+          <w:rFonts w:ascii="Times New Roman" w:hAnsi="Times New Roman"/>
+          <w:b w:val="false"/>
+          <w:bCs w:val="false"/>
+          <w:sz w:val="24"/>
+          <w:szCs w:val="24"/>
+        </w:rPr>
+        <w:t>пристрої описані в третьому пункті вирішують проблему особистої присутності для обміну інформацією.</w:t>
+      </w:r>
+    </w:p>
+    <w:p>
+      <w:pPr>
+        <w:pStyle w:val="ListParagraph"/>
+        <w:widowControl/>
+        <w:bidi w:val="0"/>
+        <w:spacing w:lineRule="auto" w:line="240" w:before="0" w:after="0"/>
+        <w:ind w:left="0" w:right="0" w:hanging="0"/>
+        <w:contextualSpacing/>
+        <w:jc w:val="both"/>
         <w:rPr>
           <w:rFonts w:ascii="Times New Roman" w:hAnsi="Times New Roman"/>
           <w:b/>
@@ -3604,7 +4100,7 @@
           <w:sz w:val="24"/>
           <w:szCs w:val="24"/>
         </w:rPr>
-        <w:t>Аналіз з</w:t>
+        <w:t>А</w:t>
       </w:r>
       <w:r>
         <w:rPr>
@@ -3614,56 +4110,174 @@
           <w:sz w:val="24"/>
           <w:szCs w:val="24"/>
         </w:rPr>
-        <w:t>адач, що стоять перед користувачем:</w:t>
+        <w:t>наліз робочого середовища користувач</w:t>
+      </w:r>
+      <w:r>
+        <w:rPr>
+          <w:rFonts w:ascii="Times New Roman" w:hAnsi="Times New Roman"/>
+          <w:b/>
+          <w:bCs/>
+          <w:sz w:val="24"/>
+          <w:szCs w:val="24"/>
+        </w:rPr>
+        <w:t>а:</w:t>
       </w:r>
     </w:p>
     <w:p>
       <w:pPr>
         <w:pStyle w:val="ListParagraph"/>
         <w:widowControl/>
+        <w:numPr>
+          <w:ilvl w:val="0"/>
+          <w:numId w:val="8"/>
+        </w:numPr>
         <w:bidi w:val="0"/>
         <w:spacing w:lineRule="auto" w:line="240" w:before="0" w:after="0"/>
-        <w:ind w:left="0" w:right="0" w:hanging="0"/>
         <w:contextualSpacing/>
         <w:jc w:val="both"/>
         <w:rPr>
           <w:rFonts w:ascii="Times New Roman" w:hAnsi="Times New Roman"/>
-          <w:b/>
-          <w:b/>
-          <w:bCs/>
-          <w:sz w:val="24"/>
-          <w:szCs w:val="24"/>
-        </w:rPr>
-      </w:pPr>
-      <w:r>
-        <w:rPr>
-          <w:rFonts w:ascii="Times New Roman" w:hAnsi="Times New Roman"/>
-          <w:b/>
-          <w:bCs/>
-          <w:sz w:val="24"/>
-          <w:szCs w:val="24"/>
-        </w:rPr>
-        <w:t>А</w:t>
-      </w:r>
-      <w:r>
-        <w:rPr>
-          <w:rFonts w:ascii="Times New Roman" w:hAnsi="Times New Roman"/>
-          <w:b/>
-          <w:bCs/>
-          <w:sz w:val="24"/>
-          <w:szCs w:val="24"/>
-        </w:rPr>
-        <w:t>наліз робочого середовища користувач</w:t>
-      </w:r>
-      <w:r>
-        <w:rPr>
-          <w:rFonts w:ascii="Times New Roman" w:hAnsi="Times New Roman"/>
-          <w:b/>
-          <w:bCs/>
-          <w:sz w:val="24"/>
-          <w:szCs w:val="24"/>
-        </w:rPr>
-        <w:t>а:</w:t>
+          <w:sz w:val="24"/>
+          <w:szCs w:val="24"/>
+        </w:rPr>
+      </w:pPr>
+      <w:r>
+        <w:rPr>
+          <w:rFonts w:ascii="Times New Roman" w:hAnsi="Times New Roman"/>
+          <w:b w:val="false"/>
+          <w:bCs w:val="false"/>
+          <w:sz w:val="24"/>
+          <w:szCs w:val="24"/>
+        </w:rPr>
+        <w:t>Фізичний бік робочого середовища</w:t>
+      </w:r>
+    </w:p>
+    <w:p>
+      <w:pPr>
+        <w:pStyle w:val="ListParagraph"/>
+        <w:widowControl/>
+        <w:numPr>
+          <w:ilvl w:val="0"/>
+          <w:numId w:val="8"/>
+        </w:numPr>
+        <w:bidi w:val="0"/>
+        <w:spacing w:lineRule="auto" w:line="240" w:before="0" w:after="0"/>
+        <w:contextualSpacing/>
+        <w:jc w:val="both"/>
+        <w:rPr>
+          <w:rFonts w:ascii="Times New Roman" w:hAnsi="Times New Roman"/>
+          <w:b w:val="false"/>
+          <w:b w:val="false"/>
+          <w:bCs w:val="false"/>
+          <w:sz w:val="24"/>
+          <w:szCs w:val="24"/>
+        </w:rPr>
+      </w:pPr>
+      <w:r>
+        <w:rPr>
+          <w:rFonts w:ascii="Times New Roman" w:hAnsi="Times New Roman"/>
+          <w:b w:val="false"/>
+          <w:bCs w:val="false"/>
+          <w:sz w:val="24"/>
+          <w:szCs w:val="24"/>
+        </w:rPr>
+        <w:t>Місце роботи користувача та його мобільність</w:t>
+      </w:r>
+    </w:p>
+    <w:p>
+      <w:pPr>
+        <w:pStyle w:val="ListParagraph"/>
+        <w:widowControl/>
+        <w:numPr>
+          <w:ilvl w:val="0"/>
+          <w:numId w:val="8"/>
+        </w:numPr>
+        <w:bidi w:val="0"/>
+        <w:spacing w:lineRule="auto" w:line="240" w:before="0" w:after="0"/>
+        <w:contextualSpacing/>
+        <w:jc w:val="both"/>
+        <w:rPr>
+          <w:rFonts w:ascii="Times New Roman" w:hAnsi="Times New Roman"/>
+          <w:b w:val="false"/>
+          <w:b w:val="false"/>
+          <w:bCs w:val="false"/>
+          <w:sz w:val="24"/>
+          <w:szCs w:val="24"/>
+        </w:rPr>
+      </w:pPr>
+      <w:r>
+        <w:rPr>
+          <w:rFonts w:ascii="Times New Roman" w:hAnsi="Times New Roman"/>
+          <w:b w:val="false"/>
+          <w:bCs w:val="false"/>
+          <w:sz w:val="24"/>
+          <w:szCs w:val="24"/>
+        </w:rPr>
+        <w:t>Питання ергономіки та умов праці</w:t>
+      </w:r>
+    </w:p>
+    <w:p>
+      <w:pPr>
+        <w:pStyle w:val="ListParagraph"/>
+        <w:widowControl/>
+        <w:numPr>
+          <w:ilvl w:val="0"/>
+          <w:numId w:val="8"/>
+        </w:numPr>
+        <w:bidi w:val="0"/>
+        <w:spacing w:lineRule="auto" w:line="240" w:before="0" w:after="0"/>
+        <w:contextualSpacing/>
+        <w:jc w:val="both"/>
+        <w:rPr>
+          <w:rFonts w:ascii="Times New Roman" w:hAnsi="Times New Roman"/>
+          <w:b w:val="false"/>
+          <w:b w:val="false"/>
+          <w:bCs w:val="false"/>
+          <w:sz w:val="24"/>
+          <w:szCs w:val="24"/>
+        </w:rPr>
+      </w:pPr>
+      <w:r>
+        <w:rPr>
+          <w:rFonts w:ascii="Times New Roman" w:hAnsi="Times New Roman"/>
+          <w:b w:val="false"/>
+          <w:bCs w:val="false"/>
+          <w:sz w:val="24"/>
+          <w:szCs w:val="24"/>
+        </w:rPr>
+        <w:t>Особливі запити</w:t>
+      </w:r>
+    </w:p>
+    <w:p>
+      <w:pPr>
+        <w:pStyle w:val="ListParagraph"/>
+        <w:widowControl/>
+        <w:numPr>
+          <w:ilvl w:val="0"/>
+          <w:numId w:val="8"/>
+        </w:numPr>
+        <w:bidi w:val="0"/>
+        <w:spacing w:lineRule="auto" w:line="240" w:before="0" w:after="0"/>
+        <w:contextualSpacing/>
+        <w:jc w:val="both"/>
+        <w:rPr>
+          <w:rFonts w:ascii="Times New Roman" w:hAnsi="Times New Roman"/>
+          <w:b w:val="false"/>
+          <w:b w:val="false"/>
+          <w:bCs w:val="false"/>
+          <w:sz w:val="24"/>
+          <w:szCs w:val="24"/>
+        </w:rPr>
+      </w:pPr>
+      <w:r>
+        <w:rPr>
+          <w:rFonts w:ascii="Times New Roman" w:hAnsi="Times New Roman"/>
+          <w:b w:val="false"/>
+          <w:bCs w:val="false"/>
+          <w:sz w:val="24"/>
+          <w:szCs w:val="24"/>
+        </w:rPr>
+        <w:t>Інтернаціоналізація та інші культорологічні умови</w:t>
       </w:r>
     </w:p>
     <w:p>
@@ -4368,6 +4982,518 @@
   <w:abstractNum w:abstractNumId="5">
     <w:lvl w:ilvl="0">
       <w:start w:val="1"/>
+      <w:numFmt w:val="decimal"/>
+      <w:lvlText w:val="%1."/>
+      <w:lvlJc w:val="left"/>
+      <w:pPr>
+        <w:tabs>
+          <w:tab w:val="num" w:pos="720"/>
+        </w:tabs>
+        <w:ind w:left="720" w:hanging="360"/>
+      </w:pPr>
+      <w:rPr/>
+    </w:lvl>
+    <w:lvl w:ilvl="1">
+      <w:start w:val="1"/>
+      <w:numFmt w:val="decimal"/>
+      <w:lvlText w:val="%2."/>
+      <w:lvlJc w:val="left"/>
+      <w:pPr>
+        <w:tabs>
+          <w:tab w:val="num" w:pos="1080"/>
+        </w:tabs>
+        <w:ind w:left="1080" w:hanging="360"/>
+      </w:pPr>
+      <w:rPr/>
+    </w:lvl>
+    <w:lvl w:ilvl="2">
+      <w:start w:val="1"/>
+      <w:numFmt w:val="decimal"/>
+      <w:lvlText w:val="%3."/>
+      <w:lvlJc w:val="left"/>
+      <w:pPr>
+        <w:tabs>
+          <w:tab w:val="num" w:pos="1440"/>
+        </w:tabs>
+        <w:ind w:left="1440" w:hanging="360"/>
+      </w:pPr>
+      <w:rPr/>
+    </w:lvl>
+    <w:lvl w:ilvl="3">
+      <w:start w:val="1"/>
+      <w:numFmt w:val="decimal"/>
+      <w:lvlText w:val="%4."/>
+      <w:lvlJc w:val="left"/>
+      <w:pPr>
+        <w:tabs>
+          <w:tab w:val="num" w:pos="1800"/>
+        </w:tabs>
+        <w:ind w:left="1800" w:hanging="360"/>
+      </w:pPr>
+      <w:rPr/>
+    </w:lvl>
+    <w:lvl w:ilvl="4">
+      <w:start w:val="1"/>
+      <w:numFmt w:val="decimal"/>
+      <w:lvlText w:val="%5."/>
+      <w:lvlJc w:val="left"/>
+      <w:pPr>
+        <w:tabs>
+          <w:tab w:val="num" w:pos="2160"/>
+        </w:tabs>
+        <w:ind w:left="2160" w:hanging="360"/>
+      </w:pPr>
+      <w:rPr/>
+    </w:lvl>
+    <w:lvl w:ilvl="5">
+      <w:start w:val="1"/>
+      <w:numFmt w:val="decimal"/>
+      <w:lvlText w:val="%6."/>
+      <w:lvlJc w:val="left"/>
+      <w:pPr>
+        <w:tabs>
+          <w:tab w:val="num" w:pos="2520"/>
+        </w:tabs>
+        <w:ind w:left="2520" w:hanging="360"/>
+      </w:pPr>
+      <w:rPr/>
+    </w:lvl>
+    <w:lvl w:ilvl="6">
+      <w:start w:val="1"/>
+      <w:numFmt w:val="decimal"/>
+      <w:lvlText w:val="%7."/>
+      <w:lvlJc w:val="left"/>
+      <w:pPr>
+        <w:tabs>
+          <w:tab w:val="num" w:pos="2880"/>
+        </w:tabs>
+        <w:ind w:left="2880" w:hanging="360"/>
+      </w:pPr>
+      <w:rPr/>
+    </w:lvl>
+    <w:lvl w:ilvl="7">
+      <w:start w:val="1"/>
+      <w:numFmt w:val="decimal"/>
+      <w:lvlText w:val="%8."/>
+      <w:lvlJc w:val="left"/>
+      <w:pPr>
+        <w:tabs>
+          <w:tab w:val="num" w:pos="3240"/>
+        </w:tabs>
+        <w:ind w:left="3240" w:hanging="360"/>
+      </w:pPr>
+      <w:rPr/>
+    </w:lvl>
+    <w:lvl w:ilvl="8">
+      <w:start w:val="1"/>
+      <w:numFmt w:val="decimal"/>
+      <w:lvlText w:val="%9."/>
+      <w:lvlJc w:val="left"/>
+      <w:pPr>
+        <w:tabs>
+          <w:tab w:val="num" w:pos="3600"/>
+        </w:tabs>
+        <w:ind w:left="3600" w:hanging="360"/>
+      </w:pPr>
+      <w:rPr/>
+    </w:lvl>
+  </w:abstractNum>
+  <w:abstractNum w:abstractNumId="6">
+    <w:lvl w:ilvl="0">
+      <w:start w:val="1"/>
+      <w:numFmt w:val="bullet"/>
+      <w:lvlText w:val=""/>
+      <w:lvlJc w:val="left"/>
+      <w:pPr>
+        <w:tabs>
+          <w:tab w:val="num" w:pos="720"/>
+        </w:tabs>
+        <w:ind w:left="720" w:hanging="360"/>
+      </w:pPr>
+      <w:rPr>
+        <w:rFonts w:ascii="Symbol" w:hAnsi="Symbol" w:cs="Symbol" w:hint="default"/>
+      </w:rPr>
+    </w:lvl>
+    <w:lvl w:ilvl="1">
+      <w:start w:val="1"/>
+      <w:numFmt w:val="bullet"/>
+      <w:lvlText w:val="◦"/>
+      <w:lvlJc w:val="left"/>
+      <w:pPr>
+        <w:tabs>
+          <w:tab w:val="num" w:pos="1080"/>
+        </w:tabs>
+        <w:ind w:left="1080" w:hanging="360"/>
+      </w:pPr>
+      <w:rPr>
+        <w:rFonts w:ascii="OpenSymbol" w:hAnsi="OpenSymbol" w:cs="OpenSymbol" w:hint="default"/>
+      </w:rPr>
+    </w:lvl>
+    <w:lvl w:ilvl="2">
+      <w:start w:val="1"/>
+      <w:numFmt w:val="bullet"/>
+      <w:lvlText w:val="▪"/>
+      <w:lvlJc w:val="left"/>
+      <w:pPr>
+        <w:tabs>
+          <w:tab w:val="num" w:pos="1440"/>
+        </w:tabs>
+        <w:ind w:left="1440" w:hanging="360"/>
+      </w:pPr>
+      <w:rPr>
+        <w:rFonts w:ascii="OpenSymbol" w:hAnsi="OpenSymbol" w:cs="OpenSymbol" w:hint="default"/>
+      </w:rPr>
+    </w:lvl>
+    <w:lvl w:ilvl="3">
+      <w:start w:val="1"/>
+      <w:numFmt w:val="bullet"/>
+      <w:lvlText w:val=""/>
+      <w:lvlJc w:val="left"/>
+      <w:pPr>
+        <w:tabs>
+          <w:tab w:val="num" w:pos="1800"/>
+        </w:tabs>
+        <w:ind w:left="1800" w:hanging="360"/>
+      </w:pPr>
+      <w:rPr>
+        <w:rFonts w:ascii="Symbol" w:hAnsi="Symbol" w:cs="Symbol" w:hint="default"/>
+      </w:rPr>
+    </w:lvl>
+    <w:lvl w:ilvl="4">
+      <w:start w:val="1"/>
+      <w:numFmt w:val="bullet"/>
+      <w:lvlText w:val="◦"/>
+      <w:lvlJc w:val="left"/>
+      <w:pPr>
+        <w:tabs>
+          <w:tab w:val="num" w:pos="2160"/>
+        </w:tabs>
+        <w:ind w:left="2160" w:hanging="360"/>
+      </w:pPr>
+      <w:rPr>
+        <w:rFonts w:ascii="OpenSymbol" w:hAnsi="OpenSymbol" w:cs="OpenSymbol" w:hint="default"/>
+      </w:rPr>
+    </w:lvl>
+    <w:lvl w:ilvl="5">
+      <w:start w:val="1"/>
+      <w:numFmt w:val="bullet"/>
+      <w:lvlText w:val="▪"/>
+      <w:lvlJc w:val="left"/>
+      <w:pPr>
+        <w:tabs>
+          <w:tab w:val="num" w:pos="2520"/>
+        </w:tabs>
+        <w:ind w:left="2520" w:hanging="360"/>
+      </w:pPr>
+      <w:rPr>
+        <w:rFonts w:ascii="OpenSymbol" w:hAnsi="OpenSymbol" w:cs="OpenSymbol" w:hint="default"/>
+      </w:rPr>
+    </w:lvl>
+    <w:lvl w:ilvl="6">
+      <w:start w:val="1"/>
+      <w:numFmt w:val="bullet"/>
+      <w:lvlText w:val=""/>
+      <w:lvlJc w:val="left"/>
+      <w:pPr>
+        <w:tabs>
+          <w:tab w:val="num" w:pos="2880"/>
+        </w:tabs>
+        <w:ind w:left="2880" w:hanging="360"/>
+      </w:pPr>
+      <w:rPr>
+        <w:rFonts w:ascii="Symbol" w:hAnsi="Symbol" w:cs="Symbol" w:hint="default"/>
+      </w:rPr>
+    </w:lvl>
+    <w:lvl w:ilvl="7">
+      <w:start w:val="1"/>
+      <w:numFmt w:val="bullet"/>
+      <w:lvlText w:val="◦"/>
+      <w:lvlJc w:val="left"/>
+      <w:pPr>
+        <w:tabs>
+          <w:tab w:val="num" w:pos="3240"/>
+        </w:tabs>
+        <w:ind w:left="3240" w:hanging="360"/>
+      </w:pPr>
+      <w:rPr>
+        <w:rFonts w:ascii="OpenSymbol" w:hAnsi="OpenSymbol" w:cs="OpenSymbol" w:hint="default"/>
+      </w:rPr>
+    </w:lvl>
+    <w:lvl w:ilvl="8">
+      <w:start w:val="1"/>
+      <w:numFmt w:val="bullet"/>
+      <w:lvlText w:val="▪"/>
+      <w:lvlJc w:val="left"/>
+      <w:pPr>
+        <w:tabs>
+          <w:tab w:val="num" w:pos="3600"/>
+        </w:tabs>
+        <w:ind w:left="3600" w:hanging="360"/>
+      </w:pPr>
+      <w:rPr>
+        <w:rFonts w:ascii="OpenSymbol" w:hAnsi="OpenSymbol" w:cs="OpenSymbol" w:hint="default"/>
+      </w:rPr>
+    </w:lvl>
+  </w:abstractNum>
+  <w:abstractNum w:abstractNumId="7">
+    <w:lvl w:ilvl="0">
+      <w:start w:val="1"/>
+      <w:numFmt w:val="bullet"/>
+      <w:lvlText w:val=""/>
+      <w:lvlJc w:val="left"/>
+      <w:pPr>
+        <w:tabs>
+          <w:tab w:val="num" w:pos="720"/>
+        </w:tabs>
+        <w:ind w:left="720" w:hanging="360"/>
+      </w:pPr>
+      <w:rPr>
+        <w:rFonts w:ascii="Symbol" w:hAnsi="Symbol" w:cs="Symbol" w:hint="default"/>
+      </w:rPr>
+    </w:lvl>
+    <w:lvl w:ilvl="1">
+      <w:start w:val="1"/>
+      <w:numFmt w:val="bullet"/>
+      <w:lvlText w:val="◦"/>
+      <w:lvlJc w:val="left"/>
+      <w:pPr>
+        <w:tabs>
+          <w:tab w:val="num" w:pos="1080"/>
+        </w:tabs>
+        <w:ind w:left="1080" w:hanging="360"/>
+      </w:pPr>
+      <w:rPr>
+        <w:rFonts w:ascii="OpenSymbol" w:hAnsi="OpenSymbol" w:cs="OpenSymbol" w:hint="default"/>
+      </w:rPr>
+    </w:lvl>
+    <w:lvl w:ilvl="2">
+      <w:start w:val="1"/>
+      <w:numFmt w:val="bullet"/>
+      <w:lvlText w:val="▪"/>
+      <w:lvlJc w:val="left"/>
+      <w:pPr>
+        <w:tabs>
+          <w:tab w:val="num" w:pos="1440"/>
+        </w:tabs>
+        <w:ind w:left="1440" w:hanging="360"/>
+      </w:pPr>
+      <w:rPr>
+        <w:rFonts w:ascii="OpenSymbol" w:hAnsi="OpenSymbol" w:cs="OpenSymbol" w:hint="default"/>
+      </w:rPr>
+    </w:lvl>
+    <w:lvl w:ilvl="3">
+      <w:start w:val="1"/>
+      <w:numFmt w:val="bullet"/>
+      <w:lvlText w:val=""/>
+      <w:lvlJc w:val="left"/>
+      <w:pPr>
+        <w:tabs>
+          <w:tab w:val="num" w:pos="1800"/>
+        </w:tabs>
+        <w:ind w:left="1800" w:hanging="360"/>
+      </w:pPr>
+      <w:rPr>
+        <w:rFonts w:ascii="Symbol" w:hAnsi="Symbol" w:cs="Symbol" w:hint="default"/>
+      </w:rPr>
+    </w:lvl>
+    <w:lvl w:ilvl="4">
+      <w:start w:val="1"/>
+      <w:numFmt w:val="bullet"/>
+      <w:lvlText w:val="◦"/>
+      <w:lvlJc w:val="left"/>
+      <w:pPr>
+        <w:tabs>
+          <w:tab w:val="num" w:pos="2160"/>
+        </w:tabs>
+        <w:ind w:left="2160" w:hanging="360"/>
+      </w:pPr>
+      <w:rPr>
+        <w:rFonts w:ascii="OpenSymbol" w:hAnsi="OpenSymbol" w:cs="OpenSymbol" w:hint="default"/>
+      </w:rPr>
+    </w:lvl>
+    <w:lvl w:ilvl="5">
+      <w:start w:val="1"/>
+      <w:numFmt w:val="bullet"/>
+      <w:lvlText w:val="▪"/>
+      <w:lvlJc w:val="left"/>
+      <w:pPr>
+        <w:tabs>
+          <w:tab w:val="num" w:pos="2520"/>
+        </w:tabs>
+        <w:ind w:left="2520" w:hanging="360"/>
+      </w:pPr>
+      <w:rPr>
+        <w:rFonts w:ascii="OpenSymbol" w:hAnsi="OpenSymbol" w:cs="OpenSymbol" w:hint="default"/>
+      </w:rPr>
+    </w:lvl>
+    <w:lvl w:ilvl="6">
+      <w:start w:val="1"/>
+      <w:numFmt w:val="bullet"/>
+      <w:lvlText w:val=""/>
+      <w:lvlJc w:val="left"/>
+      <w:pPr>
+        <w:tabs>
+          <w:tab w:val="num" w:pos="2880"/>
+        </w:tabs>
+        <w:ind w:left="2880" w:hanging="360"/>
+      </w:pPr>
+      <w:rPr>
+        <w:rFonts w:ascii="Symbol" w:hAnsi="Symbol" w:cs="Symbol" w:hint="default"/>
+      </w:rPr>
+    </w:lvl>
+    <w:lvl w:ilvl="7">
+      <w:start w:val="1"/>
+      <w:numFmt w:val="bullet"/>
+      <w:lvlText w:val="◦"/>
+      <w:lvlJc w:val="left"/>
+      <w:pPr>
+        <w:tabs>
+          <w:tab w:val="num" w:pos="3240"/>
+        </w:tabs>
+        <w:ind w:left="3240" w:hanging="360"/>
+      </w:pPr>
+      <w:rPr>
+        <w:rFonts w:ascii="OpenSymbol" w:hAnsi="OpenSymbol" w:cs="OpenSymbol" w:hint="default"/>
+      </w:rPr>
+    </w:lvl>
+    <w:lvl w:ilvl="8">
+      <w:start w:val="1"/>
+      <w:numFmt w:val="bullet"/>
+      <w:lvlText w:val="▪"/>
+      <w:lvlJc w:val="left"/>
+      <w:pPr>
+        <w:tabs>
+          <w:tab w:val="num" w:pos="3600"/>
+        </w:tabs>
+        <w:ind w:left="3600" w:hanging="360"/>
+      </w:pPr>
+      <w:rPr>
+        <w:rFonts w:ascii="OpenSymbol" w:hAnsi="OpenSymbol" w:cs="OpenSymbol" w:hint="default"/>
+      </w:rPr>
+    </w:lvl>
+  </w:abstractNum>
+  <w:abstractNum w:abstractNumId="8">
+    <w:lvl w:ilvl="0">
+      <w:start w:val="1"/>
+      <w:numFmt w:val="decimal"/>
+      <w:lvlText w:val="%1."/>
+      <w:lvlJc w:val="left"/>
+      <w:pPr>
+        <w:tabs>
+          <w:tab w:val="num" w:pos="1401"/>
+        </w:tabs>
+        <w:ind w:left="1401" w:hanging="360"/>
+      </w:pPr>
+      <w:rPr/>
+    </w:lvl>
+    <w:lvl w:ilvl="1">
+      <w:start w:val="1"/>
+      <w:numFmt w:val="decimal"/>
+      <w:lvlText w:val="%2."/>
+      <w:lvlJc w:val="left"/>
+      <w:pPr>
+        <w:tabs>
+          <w:tab w:val="num" w:pos="1761"/>
+        </w:tabs>
+        <w:ind w:left="1761" w:hanging="360"/>
+      </w:pPr>
+      <w:rPr/>
+    </w:lvl>
+    <w:lvl w:ilvl="2">
+      <w:start w:val="1"/>
+      <w:numFmt w:val="decimal"/>
+      <w:lvlText w:val="%3."/>
+      <w:lvlJc w:val="left"/>
+      <w:pPr>
+        <w:tabs>
+          <w:tab w:val="num" w:pos="2121"/>
+        </w:tabs>
+        <w:ind w:left="2121" w:hanging="360"/>
+      </w:pPr>
+      <w:rPr/>
+    </w:lvl>
+    <w:lvl w:ilvl="3">
+      <w:start w:val="1"/>
+      <w:numFmt w:val="decimal"/>
+      <w:lvlText w:val="%4."/>
+      <w:lvlJc w:val="left"/>
+      <w:pPr>
+        <w:tabs>
+          <w:tab w:val="num" w:pos="2481"/>
+        </w:tabs>
+        <w:ind w:left="2481" w:hanging="360"/>
+      </w:pPr>
+      <w:rPr/>
+    </w:lvl>
+    <w:lvl w:ilvl="4">
+      <w:start w:val="1"/>
+      <w:numFmt w:val="decimal"/>
+      <w:lvlText w:val="%5."/>
+      <w:lvlJc w:val="left"/>
+      <w:pPr>
+        <w:tabs>
+          <w:tab w:val="num" w:pos="2841"/>
+        </w:tabs>
+        <w:ind w:left="2841" w:hanging="360"/>
+      </w:pPr>
+      <w:rPr/>
+    </w:lvl>
+    <w:lvl w:ilvl="5">
+      <w:start w:val="1"/>
+      <w:numFmt w:val="decimal"/>
+      <w:lvlText w:val="%6."/>
+      <w:lvlJc w:val="left"/>
+      <w:pPr>
+        <w:tabs>
+          <w:tab w:val="num" w:pos="3201"/>
+        </w:tabs>
+        <w:ind w:left="3201" w:hanging="360"/>
+      </w:pPr>
+      <w:rPr/>
+    </w:lvl>
+    <w:lvl w:ilvl="6">
+      <w:start w:val="1"/>
+      <w:numFmt w:val="decimal"/>
+      <w:lvlText w:val="%7."/>
+      <w:lvlJc w:val="left"/>
+      <w:pPr>
+        <w:tabs>
+          <w:tab w:val="num" w:pos="3561"/>
+        </w:tabs>
+        <w:ind w:left="3561" w:hanging="360"/>
+      </w:pPr>
+      <w:rPr/>
+    </w:lvl>
+    <w:lvl w:ilvl="7">
+      <w:start w:val="1"/>
+      <w:numFmt w:val="decimal"/>
+      <w:lvlText w:val="%8."/>
+      <w:lvlJc w:val="left"/>
+      <w:pPr>
+        <w:tabs>
+          <w:tab w:val="num" w:pos="3921"/>
+        </w:tabs>
+        <w:ind w:left="3921" w:hanging="360"/>
+      </w:pPr>
+      <w:rPr/>
+    </w:lvl>
+    <w:lvl w:ilvl="8">
+      <w:start w:val="1"/>
+      <w:numFmt w:val="decimal"/>
+      <w:lvlText w:val="%9."/>
+      <w:lvlJc w:val="left"/>
+      <w:pPr>
+        <w:tabs>
+          <w:tab w:val="num" w:pos="4281"/>
+        </w:tabs>
+        <w:ind w:left="4281" w:hanging="360"/>
+      </w:pPr>
+      <w:rPr/>
+    </w:lvl>
+  </w:abstractNum>
+  <w:abstractNum w:abstractNumId="9">
+    <w:lvl w:ilvl="0">
+      <w:start w:val="1"/>
       <w:numFmt w:val="none"/>
       <w:suff w:val="nothing"/>
       <w:lvlText w:val=""/>
@@ -4498,6 +5624,18 @@
   </w:num>
   <w:num w:numId="5">
     <w:abstractNumId w:val="5"/>
+  </w:num>
+  <w:num w:numId="6">
+    <w:abstractNumId w:val="6"/>
+  </w:num>
+  <w:num w:numId="7">
+    <w:abstractNumId w:val="7"/>
+  </w:num>
+  <w:num w:numId="8">
+    <w:abstractNumId w:val="8"/>
+  </w:num>
+  <w:num w:numId="9">
+    <w:abstractNumId w:val="9"/>
   </w:num>
 </w:numbering>
 </file>
@@ -5006,6 +6144,11 @@
       <w:rFonts w:ascii="OpenSymbol" w:hAnsi="OpenSymbol" w:eastAsia="OpenSymbol" w:cs="OpenSymbol"/>
     </w:rPr>
   </w:style>
+  <w:style w:type="character" w:styleId="NumberingSymbols">
+    <w:name w:val="Numbering Symbols"/>
+    <w:qFormat/>
+    <w:rPr/>
+  </w:style>
   <w:style w:type="paragraph" w:styleId="Heading">
     <w:name w:val="Heading"/>
     <w:basedOn w:val="Normal"/>

</xml_diff>

<commit_message>
user info analysis done, pdf export
</commit_message>
<xml_diff>
--- a/diit_931_lmv_letuchiy_safonov.docx
+++ b/diit_931_lmv_letuchiy_safonov.docx
@@ -4133,6 +4133,7 @@
         </w:numPr>
         <w:bidi w:val="0"/>
         <w:spacing w:lineRule="auto" w:line="240" w:before="0" w:after="0"/>
+        <w:ind w:left="720" w:right="0" w:hanging="360"/>
         <w:contextualSpacing/>
         <w:jc w:val="both"/>
         <w:rPr>
@@ -4150,6 +4151,16 @@
           <w:szCs w:val="24"/>
         </w:rPr>
         <w:t>Фізичний бік робочого середовища</w:t>
+      </w:r>
+      <w:r>
+        <w:rPr>
+          <w:rFonts w:ascii="Times New Roman" w:hAnsi="Times New Roman"/>
+          <w:b w:val="false"/>
+          <w:bCs w:val="false"/>
+          <w:sz w:val="24"/>
+          <w:szCs w:val="24"/>
+        </w:rPr>
+        <w:t>: не має значення доки виконуються вимоги до інструментарію</w:t>
       </w:r>
     </w:p>
     <w:p>
@@ -4162,6 +4173,7 @@
         </w:numPr>
         <w:bidi w:val="0"/>
         <w:spacing w:lineRule="auto" w:line="240" w:before="0" w:after="0"/>
+        <w:ind w:left="720" w:right="0" w:hanging="360"/>
         <w:contextualSpacing/>
         <w:jc w:val="both"/>
         <w:rPr>
@@ -4181,7 +4193,17 @@
           <w:sz w:val="24"/>
           <w:szCs w:val="24"/>
         </w:rPr>
-        <w:t>Місце роботи користувача та його мобільність</w:t>
+        <w:t xml:space="preserve">Місце роботи користувача та його мобільність: </w:t>
+      </w:r>
+      <w:r>
+        <w:rPr>
+          <w:rFonts w:ascii="Times New Roman" w:hAnsi="Times New Roman"/>
+          <w:b w:val="false"/>
+          <w:bCs w:val="false"/>
+          <w:sz w:val="24"/>
+          <w:szCs w:val="24"/>
+        </w:rPr>
+        <w:t>не має значення доки виконуються вимоги до інструментарію</w:t>
       </w:r>
     </w:p>
     <w:p>
@@ -4194,6 +4216,7 @@
         </w:numPr>
         <w:bidi w:val="0"/>
         <w:spacing w:lineRule="auto" w:line="240" w:before="0" w:after="0"/>
+        <w:ind w:left="720" w:right="0" w:hanging="360"/>
         <w:contextualSpacing/>
         <w:jc w:val="both"/>
         <w:rPr>
@@ -4213,7 +4236,17 @@
           <w:sz w:val="24"/>
           <w:szCs w:val="24"/>
         </w:rPr>
-        <w:t>Питання ергономіки та умов праці</w:t>
+        <w:t xml:space="preserve">Особливі запити: </w:t>
+      </w:r>
+      <w:r>
+        <w:rPr>
+          <w:rFonts w:ascii="Times New Roman" w:hAnsi="Times New Roman"/>
+          <w:b w:val="false"/>
+          <w:bCs w:val="false"/>
+          <w:sz w:val="24"/>
+          <w:szCs w:val="24"/>
+        </w:rPr>
+        <w:t>відсутні(детальніше: профіль користувача)</w:t>
       </w:r>
     </w:p>
     <w:p>
@@ -4226,125 +4259,59 @@
         </w:numPr>
         <w:bidi w:val="0"/>
         <w:spacing w:lineRule="auto" w:line="240" w:before="0" w:after="0"/>
+        <w:ind w:left="720" w:right="0" w:hanging="360"/>
         <w:contextualSpacing/>
         <w:jc w:val="both"/>
         <w:rPr>
-          <w:rFonts w:ascii="Times New Roman" w:hAnsi="Times New Roman"/>
-          <w:b w:val="false"/>
-          <w:b w:val="false"/>
-          <w:bCs w:val="false"/>
-          <w:sz w:val="24"/>
-          <w:szCs w:val="24"/>
-        </w:rPr>
-      </w:pPr>
-      <w:r>
-        <w:rPr>
-          <w:rFonts w:ascii="Times New Roman" w:hAnsi="Times New Roman"/>
-          <w:b w:val="false"/>
-          <w:bCs w:val="false"/>
-          <w:sz w:val="24"/>
-          <w:szCs w:val="24"/>
-        </w:rPr>
-        <w:t>Особливі запити</w:t>
-      </w:r>
-    </w:p>
-    <w:p>
-      <w:pPr>
-        <w:pStyle w:val="ListParagraph"/>
-        <w:widowControl/>
-        <w:numPr>
-          <w:ilvl w:val="0"/>
-          <w:numId w:val="8"/>
-        </w:numPr>
-        <w:bidi w:val="0"/>
-        <w:spacing w:lineRule="auto" w:line="240" w:before="0" w:after="0"/>
-        <w:contextualSpacing/>
-        <w:jc w:val="both"/>
-        <w:rPr>
-          <w:rFonts w:ascii="Times New Roman" w:hAnsi="Times New Roman"/>
-          <w:b w:val="false"/>
-          <w:b w:val="false"/>
-          <w:bCs w:val="false"/>
-          <w:sz w:val="24"/>
-          <w:szCs w:val="24"/>
-        </w:rPr>
-      </w:pPr>
-      <w:r>
-        <w:rPr>
-          <w:rFonts w:ascii="Times New Roman" w:hAnsi="Times New Roman"/>
-          <w:b w:val="false"/>
-          <w:bCs w:val="false"/>
-          <w:sz w:val="24"/>
-          <w:szCs w:val="24"/>
-        </w:rPr>
-        <w:t>Інтернаціоналізація та інші культорологічні умови</w:t>
-      </w:r>
-    </w:p>
-    <w:p>
-      <w:pPr>
-        <w:pStyle w:val="ListParagraph"/>
-        <w:widowControl/>
-        <w:bidi w:val="0"/>
-        <w:spacing w:lineRule="auto" w:line="240" w:before="0" w:after="0"/>
-        <w:ind w:left="0" w:right="0" w:hanging="0"/>
-        <w:contextualSpacing/>
-        <w:jc w:val="both"/>
-        <w:rPr>
-          <w:rFonts w:ascii="Times New Roman" w:hAnsi="Times New Roman"/>
-          <w:b/>
+          <w:b w:val="false"/>
+          <w:b w:val="false"/>
+          <w:bCs w:val="false"/>
+          <w:sz w:val="24"/>
+          <w:szCs w:val="24"/>
+        </w:rPr>
+      </w:pPr>
+      <w:r>
+        <w:rPr>
+          <w:rFonts w:ascii="Times New Roman" w:hAnsi="Times New Roman"/>
+          <w:b w:val="false"/>
+          <w:bCs w:val="false"/>
+          <w:sz w:val="24"/>
+          <w:szCs w:val="24"/>
+        </w:rPr>
+        <w:t xml:space="preserve">Інтернаціоналізація та інші культорологічні умови: </w:t>
+      </w:r>
+      <w:r>
+        <w:rPr>
+          <w:rFonts w:ascii="Times New Roman" w:hAnsi="Times New Roman"/>
+          <w:b w:val="false"/>
+          <w:bCs w:val="false"/>
+          <w:sz w:val="24"/>
+          <w:szCs w:val="24"/>
+        </w:rPr>
+        <w:t>програма націлена на користувачів з усього світу, які знають англійську мову.</w:t>
+      </w:r>
+    </w:p>
+    <w:p>
+      <w:pPr>
+        <w:pStyle w:val="Normal"/>
+        <w:spacing w:lineRule="auto" w:line="240" w:before="120" w:after="120"/>
+        <w:ind w:firstLine="567"/>
+        <w:jc w:val="center"/>
+        <w:rPr>
+          <w:rFonts w:ascii="Times New Roman" w:hAnsi="Times New Roman"/>
+          <w:lang w:val="ru-RU"/>
+        </w:rPr>
+      </w:pPr>
+      <w:r>
+        <w:rPr>
           <w:b/>
           <w:bCs/>
-          <w:sz w:val="24"/>
-          <w:szCs w:val="24"/>
-        </w:rPr>
-      </w:pPr>
-      <w:r>
-        <w:rPr>
-          <w:rFonts w:ascii="Times New Roman" w:hAnsi="Times New Roman"/>
-          <w:b/>
-          <w:bCs/>
-          <w:sz w:val="24"/>
-          <w:szCs w:val="24"/>
-          <w:lang w:val="ru-RU"/>
-        </w:rPr>
-        <w:t>В</w:t>
-      </w:r>
-      <w:r>
-        <w:rPr>
-          <w:rFonts w:ascii="Times New Roman" w:hAnsi="Times New Roman"/>
-          <w:b/>
-          <w:bCs/>
-          <w:sz w:val="24"/>
-          <w:szCs w:val="24"/>
-          <w:lang w:val="ru-RU"/>
-        </w:rPr>
-        <w:t>ідповідність вимог користувача задачам, що він виконує:</w:t>
-      </w:r>
-    </w:p>
-    <w:p>
-      <w:pPr>
-        <w:pStyle w:val="Style15"/>
-        <w:ind w:firstLine="567"/>
-        <w:rPr>
-          <w:rStyle w:val="Strong"/>
-          <w:b w:val="false"/>
-          <w:b w:val="false"/>
-          <w:bCs w:val="false"/>
-          <w:color w:val="000000" w:themeColor="text1"/>
-          <w:sz w:val="24"/>
-          <w:szCs w:val="24"/>
-          <w:lang w:val="ru-RU"/>
-        </w:rPr>
-      </w:pPr>
-      <w:r>
-        <w:rPr>
-          <w:b w:val="false"/>
-          <w:bCs w:val="false"/>
-          <w:color w:val="000000" w:themeColor="text1"/>
-          <w:sz w:val="24"/>
-          <w:szCs w:val="24"/>
-          <w:lang w:val="ru-RU"/>
-        </w:rPr>
+          <w:sz w:val="28"/>
+          <w:szCs w:val="28"/>
+        </w:rPr>
+      </w:r>
+      <w:r>
+        <w:br w:type="page"/>
       </w:r>
     </w:p>
     <w:p>

</xml_diff>